<commit_message>
last step before finishing
</commit_message>
<xml_diff>
--- a/2- التحويل النوعي.docx
+++ b/2- التحويل النوعي.docx
@@ -433,17 +433,16 @@
             <w:pPr>
               <w:jc w:val="center"/>
               <w:rPr>
+                <w:rtl/>
+                <w:lang w:bidi="ar-EG"/>
+              </w:rPr>
+            </w:pPr>
+            <w:r>
+              <w:rPr>
                 <w:rFonts w:hint="cs"/>
                 <w:rtl/>
                 <w:lang w:bidi="ar-EG"/>
               </w:rPr>
-            </w:pPr>
-            <w:r>
-              <w:rPr>
-                <w:rFonts w:hint="cs"/>
-                <w:rtl/>
-                <w:lang w:bidi="ar-EG"/>
-              </w:rPr>
               <w:t xml:space="preserve">اختراق </w:t>
             </w:r>
           </w:p>
@@ -463,7 +462,13 @@
               <w:rPr>
                 <w:lang w:val="de-DE"/>
               </w:rPr>
-              <w:t>gehen</w:t>
+              <w:t>G</w:t>
+            </w:r>
+            <w:r>
+              <w:rPr>
+                <w:lang w:val="de-DE"/>
+              </w:rPr>
+              <w:t>ehen</w:t>
             </w:r>
           </w:p>
         </w:tc>
@@ -483,17 +488,16 @@
             <w:pPr>
               <w:jc w:val="center"/>
               <w:rPr>
+                <w:rtl/>
+                <w:lang w:bidi="ar-EG"/>
+              </w:rPr>
+            </w:pPr>
+            <w:r>
+              <w:rPr>
                 <w:rFonts w:hint="cs"/>
                 <w:rtl/>
                 <w:lang w:bidi="ar-EG"/>
               </w:rPr>
-            </w:pPr>
-            <w:r>
-              <w:rPr>
-                <w:rFonts w:hint="cs"/>
-                <w:rtl/>
-                <w:lang w:bidi="ar-EG"/>
-              </w:rPr>
               <w:t xml:space="preserve">المائدة </w:t>
             </w:r>
           </w:p>
@@ -513,7 +517,13 @@
               <w:rPr>
                 <w:lang w:val="de-DE"/>
               </w:rPr>
-              <w:t>hinsetztet</w:t>
+              <w:t>H</w:t>
+            </w:r>
+            <w:r>
+              <w:rPr>
+                <w:lang w:val="de-DE"/>
+              </w:rPr>
+              <w:t>insetztet</w:t>
             </w:r>
           </w:p>
         </w:tc>
@@ -533,10 +543,60 @@
             <w:pPr>
               <w:jc w:val="center"/>
               <w:rPr>
+                <w:rtl/>
+                <w:lang w:bidi="ar-EG"/>
+              </w:rPr>
+            </w:pPr>
+            <w:r>
+              <w:rPr>
                 <w:rFonts w:hint="cs"/>
                 <w:rtl/>
                 <w:lang w:bidi="ar-EG"/>
               </w:rPr>
+              <w:t xml:space="preserve">رهينة </w:t>
+            </w:r>
+          </w:p>
+        </w:tc>
+        <w:tc>
+          <w:tcPr>
+            <w:tcW w:w="4675" w:type="dxa"/>
+          </w:tcPr>
+          <w:p>
+            <w:pPr>
+              <w:jc w:val="center"/>
+              <w:rPr>
+                <w:lang w:val="de-DE"/>
+              </w:rPr>
+            </w:pPr>
+            <w:proofErr w:type="spellStart"/>
+            <w:r>
+              <w:t>V</w:t>
+            </w:r>
+            <w:r>
+              <w:t>erpfänd</w:t>
+            </w:r>
+            <w:proofErr w:type="spellEnd"/>
+          </w:p>
+        </w:tc>
+      </w:tr>
+      <w:tr>
+        <w:tc>
+          <w:tcPr>
+            <w:tcW w:w="805" w:type="dxa"/>
+          </w:tcPr>
+          <w:p/>
+        </w:tc>
+        <w:tc>
+          <w:tcPr>
+            <w:tcW w:w="3870" w:type="dxa"/>
+          </w:tcPr>
+          <w:p>
+            <w:pPr>
+              <w:jc w:val="center"/>
+              <w:rPr>
+                <w:rtl/>
+                <w:lang w:bidi="ar-EG"/>
+              </w:rPr>
             </w:pPr>
             <w:r>
               <w:rPr>
@@ -544,7 +604,7 @@
                 <w:rtl/>
                 <w:lang w:bidi="ar-EG"/>
               </w:rPr>
-              <w:t xml:space="preserve">رهينة </w:t>
+              <w:t>بفضل</w:t>
             </w:r>
           </w:p>
         </w:tc>
@@ -560,12 +620,71 @@
               </w:rPr>
             </w:pPr>
             <w:r>
-              <w:t>verpfänd</w:t>
-            </w:r>
-            <w:bookmarkStart w:id="0" w:name="_GoBack"/>
-            <w:bookmarkEnd w:id="0"/>
-          </w:p>
-        </w:tc>
+              <w:rPr>
+                <w:lang w:val="de-DE"/>
+              </w:rPr>
+              <w:t xml:space="preserve">Zu danken </w:t>
+            </w:r>
+          </w:p>
+        </w:tc>
+      </w:tr>
+      <w:tr>
+        <w:tc>
+          <w:tcPr>
+            <w:tcW w:w="805" w:type="dxa"/>
+          </w:tcPr>
+          <w:p/>
+        </w:tc>
+        <w:tc>
+          <w:tcPr>
+            <w:tcW w:w="3870" w:type="dxa"/>
+          </w:tcPr>
+          <w:p>
+            <w:pPr>
+              <w:jc w:val="center"/>
+              <w:rPr>
+                <w:rFonts w:hint="cs"/>
+                <w:rtl/>
+                <w:lang w:bidi="ar-EG"/>
+              </w:rPr>
+            </w:pPr>
+            <w:r>
+              <w:rPr>
+                <w:rFonts w:hint="cs"/>
+                <w:rtl/>
+                <w:lang w:bidi="ar-EG"/>
+              </w:rPr>
+              <w:t xml:space="preserve">النور </w:t>
+            </w:r>
+          </w:p>
+        </w:tc>
+        <w:tc>
+          <w:tcPr>
+            <w:tcW w:w="4675" w:type="dxa"/>
+          </w:tcPr>
+          <w:p>
+            <w:pPr>
+              <w:jc w:val="center"/>
+              <w:rPr>
+                <w:lang w:val="de-DE"/>
+              </w:rPr>
+            </w:pPr>
+            <w:r>
+              <w:rPr>
+                <w:lang w:val="de-DE"/>
+              </w:rPr>
+              <w:t>A</w:t>
+            </w:r>
+            <w:r>
+              <w:rPr>
+                <w:lang w:val="de-DE"/>
+              </w:rPr>
+              <w:t>ufhellen</w:t>
+            </w:r>
+          </w:p>
+        </w:tc>
+        <w:bookmarkStart w:id="0" w:name="_GoBack"/>
+        <w:bookmarkEnd w:id="0"/>
       </w:tr>
     </w:tbl>
     <w:p>

</xml_diff>